<commit_message>
Got grapple hook working
</commit_message>
<xml_diff>
--- a/Sky Swing/Notes and Documentation/Further Ideas.docx
+++ b/Sky Swing/Notes and Documentation/Further Ideas.docx
@@ -66,6 +66,12 @@
     <w:p>
       <w:r>
         <w:t>Lose when player hits side of building or city pavement</w:t>
+      </w:r>
+    </w:p>
+    <w:p/>
+    <w:p>
+      <w:r>
+        <w:t>When retracting the rope, the rope distance should only get smaller</w:t>
       </w:r>
     </w:p>
     <w:sectPr>

</xml_diff>